<commit_message>
add CRUD Account, Details backend
</commit_message>
<xml_diff>
--- a/TaiLieu.docx
+++ b/TaiLieu.docx
@@ -1589,27 +1589,7 @@
           <w:szCs w:val="28"/>
           <w:lang w:val="en-US"/>
         </w:rPr>
-        <w:t xml:space="preserve">Hủy sản </w:t>
-      </w:r>
-      <w:proofErr w:type="gramStart"/>
-      <w:r>
-        <w:rPr>
-          <w:rFonts w:asciiTheme="majorHAnsi" w:hAnsiTheme="majorHAnsi" w:cstheme="majorHAnsi"/>
-          <w:sz w:val="28"/>
-          <w:szCs w:val="28"/>
-          <w:lang w:val="en-US"/>
-        </w:rPr>
-        <w:t>phẩm(</w:t>
-      </w:r>
-      <w:proofErr w:type="gramEnd"/>
-      <w:r>
-        <w:rPr>
-          <w:rFonts w:asciiTheme="majorHAnsi" w:hAnsiTheme="majorHAnsi" w:cstheme="majorHAnsi"/>
-          <w:sz w:val="28"/>
-          <w:szCs w:val="28"/>
-          <w:lang w:val="en-US"/>
-        </w:rPr>
-        <w:t>trước giờ hẹn</w:t>
+        <w:t>Hủy sản phẩm(trước giờ hẹn</w:t>
       </w:r>
       <w:r>
         <w:rPr>
@@ -1672,27 +1652,7 @@
           <w:szCs w:val="28"/>
           <w:lang w:val="en-US"/>
         </w:rPr>
-        <w:t xml:space="preserve">Hủy </w:t>
-      </w:r>
-      <w:proofErr w:type="gramStart"/>
-      <w:r>
-        <w:rPr>
-          <w:rFonts w:asciiTheme="majorHAnsi" w:hAnsiTheme="majorHAnsi" w:cstheme="majorHAnsi"/>
-          <w:sz w:val="28"/>
-          <w:szCs w:val="28"/>
-          <w:lang w:val="en-US"/>
-        </w:rPr>
-        <w:t>bàn(</w:t>
-      </w:r>
-      <w:proofErr w:type="gramEnd"/>
-      <w:r>
-        <w:rPr>
-          <w:rFonts w:asciiTheme="majorHAnsi" w:hAnsiTheme="majorHAnsi" w:cstheme="majorHAnsi"/>
-          <w:sz w:val="28"/>
-          <w:szCs w:val="28"/>
-          <w:lang w:val="en-US"/>
-        </w:rPr>
-        <w:t xml:space="preserve">trước giờ hẹn 5 </w:t>
+        <w:t xml:space="preserve">Hủy bàn(trước giờ hẹn 5 </w:t>
       </w:r>
       <w:r>
         <w:rPr>
@@ -1791,36 +1751,16 @@
           <w:szCs w:val="28"/>
           <w:lang w:val="en-US"/>
         </w:rPr>
-        <w:t xml:space="preserve">Thanh </w:t>
-      </w:r>
-      <w:proofErr w:type="gramStart"/>
-      <w:r>
-        <w:rPr>
-          <w:rFonts w:asciiTheme="majorHAnsi" w:hAnsiTheme="majorHAnsi" w:cstheme="majorHAnsi"/>
-          <w:sz w:val="28"/>
-          <w:szCs w:val="28"/>
-          <w:lang w:val="en-US"/>
-        </w:rPr>
-        <w:t>toán</w:t>
-      </w:r>
-      <w:r>
-        <w:rPr>
-          <w:rFonts w:asciiTheme="majorHAnsi" w:hAnsiTheme="majorHAnsi" w:cstheme="majorHAnsi"/>
-          <w:sz w:val="28"/>
-          <w:szCs w:val="28"/>
-          <w:lang w:val="en-US"/>
-        </w:rPr>
-        <w:t>(</w:t>
-      </w:r>
-      <w:proofErr w:type="gramEnd"/>
-      <w:r>
-        <w:rPr>
-          <w:rFonts w:asciiTheme="majorHAnsi" w:hAnsiTheme="majorHAnsi" w:cstheme="majorHAnsi"/>
-          <w:sz w:val="28"/>
-          <w:szCs w:val="28"/>
-          <w:lang w:val="en-US"/>
-        </w:rPr>
-        <w:t>tiền mặt, chuyển khoản)</w:t>
+        <w:t>Thanh toán</w:t>
+      </w:r>
+      <w:r>
+        <w:rPr>
+          <w:rFonts w:asciiTheme="majorHAnsi" w:hAnsiTheme="majorHAnsi" w:cstheme="majorHAnsi"/>
+          <w:sz w:val="28"/>
+          <w:szCs w:val="28"/>
+          <w:lang w:val="en-US"/>
+        </w:rPr>
+        <w:t>(tiền mặt, chuyển khoản)</w:t>
       </w:r>
     </w:p>
     <w:p>
@@ -2721,36 +2661,16 @@
           <w:szCs w:val="28"/>
           <w:lang w:val="en-US"/>
         </w:rPr>
-        <w:t xml:space="preserve">số bàn có khách, tổng số </w:t>
-      </w:r>
-      <w:proofErr w:type="gramStart"/>
-      <w:r>
-        <w:rPr>
-          <w:rFonts w:asciiTheme="majorHAnsi" w:hAnsiTheme="majorHAnsi" w:cstheme="majorHAnsi"/>
-          <w:sz w:val="28"/>
-          <w:szCs w:val="28"/>
-          <w:lang w:val="en-US"/>
-        </w:rPr>
-        <w:t xml:space="preserve">bàn </w:t>
-      </w:r>
-      <w:r>
-        <w:rPr>
-          <w:rFonts w:asciiTheme="majorHAnsi" w:hAnsiTheme="majorHAnsi" w:cstheme="majorHAnsi"/>
-          <w:sz w:val="28"/>
-          <w:szCs w:val="28"/>
-          <w:lang w:val="en-US"/>
-        </w:rPr>
-        <w:t>,</w:t>
-      </w:r>
-      <w:proofErr w:type="gramEnd"/>
-      <w:r>
-        <w:rPr>
-          <w:rFonts w:asciiTheme="majorHAnsi" w:hAnsiTheme="majorHAnsi" w:cstheme="majorHAnsi"/>
-          <w:sz w:val="28"/>
-          <w:szCs w:val="28"/>
-          <w:lang w:val="en-US"/>
-        </w:rPr>
-        <w:t xml:space="preserve"> trạng thái bàn</w:t>
+        <w:t xml:space="preserve">số bàn có khách, tổng số bàn </w:t>
+      </w:r>
+      <w:r>
+        <w:rPr>
+          <w:rFonts w:asciiTheme="majorHAnsi" w:hAnsiTheme="majorHAnsi" w:cstheme="majorHAnsi"/>
+          <w:sz w:val="28"/>
+          <w:szCs w:val="28"/>
+          <w:lang w:val="en-US"/>
+        </w:rPr>
+        <w:t>, trạng thái bàn</w:t>
       </w:r>
     </w:p>
     <w:p>
@@ -3705,36 +3625,16 @@
           <w:szCs w:val="28"/>
           <w:lang w:val="en-US"/>
         </w:rPr>
-        <w:t xml:space="preserve">Kích </w:t>
-      </w:r>
-      <w:proofErr w:type="gramStart"/>
-      <w:r>
-        <w:rPr>
-          <w:rFonts w:asciiTheme="majorHAnsi" w:hAnsiTheme="majorHAnsi" w:cstheme="majorHAnsi"/>
-          <w:sz w:val="28"/>
-          <w:szCs w:val="28"/>
-          <w:lang w:val="en-US"/>
-        </w:rPr>
-        <w:t>cỡ</w:t>
-      </w:r>
-      <w:r>
-        <w:rPr>
-          <w:rFonts w:asciiTheme="majorHAnsi" w:hAnsiTheme="majorHAnsi" w:cstheme="majorHAnsi"/>
-          <w:sz w:val="28"/>
-          <w:szCs w:val="28"/>
-          <w:lang w:val="en-US"/>
-        </w:rPr>
-        <w:t>(</w:t>
-      </w:r>
-      <w:proofErr w:type="gramEnd"/>
-      <w:r>
-        <w:rPr>
-          <w:rFonts w:asciiTheme="majorHAnsi" w:hAnsiTheme="majorHAnsi" w:cstheme="majorHAnsi"/>
-          <w:sz w:val="28"/>
-          <w:szCs w:val="28"/>
-          <w:lang w:val="en-US"/>
-        </w:rPr>
-        <w:t xml:space="preserve">nhiều kích cỡ) </w:t>
+        <w:t>Kích cỡ</w:t>
+      </w:r>
+      <w:r>
+        <w:rPr>
+          <w:rFonts w:asciiTheme="majorHAnsi" w:hAnsiTheme="majorHAnsi" w:cstheme="majorHAnsi"/>
+          <w:sz w:val="28"/>
+          <w:szCs w:val="28"/>
+          <w:lang w:val="en-US"/>
+        </w:rPr>
+        <w:t xml:space="preserve">(nhiều kích cỡ) </w:t>
       </w:r>
     </w:p>
     <w:p>
@@ -4248,16 +4148,7 @@
           <w:szCs w:val="28"/>
           <w:lang w:val="en-US"/>
         </w:rPr>
-        <w:t xml:space="preserve">sản phẩm </w:t>
-      </w:r>
-      <w:r>
-        <w:rPr>
-          <w:rFonts w:asciiTheme="majorHAnsi" w:hAnsiTheme="majorHAnsi" w:cstheme="majorHAnsi"/>
-          <w:sz w:val="28"/>
-          <w:szCs w:val="28"/>
-          <w:lang w:val="en-US"/>
-        </w:rPr>
-        <w:t>chính, phụ</w:t>
+        <w:t>sản phẩm chính, phụ</w:t>
       </w:r>
     </w:p>
     <w:p>
@@ -4536,7 +4427,6 @@
           <w:lang w:val="en-US"/>
         </w:rPr>
       </w:pPr>
-      <w:proofErr w:type="gramStart"/>
       <w:r>
         <w:rPr>
           <w:rFonts w:asciiTheme="majorHAnsi" w:hAnsiTheme="majorHAnsi" w:cstheme="majorHAnsi"/>
@@ -4553,17 +4443,7 @@
           <w:szCs w:val="28"/>
           <w:lang w:val="en-US"/>
         </w:rPr>
-        <w:t>(</w:t>
-      </w:r>
-      <w:proofErr w:type="gramEnd"/>
-      <w:r>
-        <w:rPr>
-          <w:rFonts w:asciiTheme="majorHAnsi" w:hAnsiTheme="majorHAnsi" w:cstheme="majorHAnsi"/>
-          <w:sz w:val="28"/>
-          <w:szCs w:val="28"/>
-          <w:lang w:val="en-US"/>
-        </w:rPr>
-        <w:t>Tài khoản)</w:t>
+        <w:t>(Tài khoản)</w:t>
       </w:r>
     </w:p>
     <w:p>
@@ -4672,33 +4552,6 @@
           <w:lang w:val="en-US"/>
         </w:rPr>
         <w:t>Gender: Giới tính khách hàng</w:t>
-      </w:r>
-    </w:p>
-    <w:p>
-      <w:pPr>
-        <w:pStyle w:val="ListParagraph"/>
-        <w:numPr>
-          <w:ilvl w:val="1"/>
-          <w:numId w:val="3"/>
-        </w:numPr>
-        <w:tabs>
-          <w:tab w:val="left" w:pos="5580"/>
-        </w:tabs>
-        <w:rPr>
-          <w:rFonts w:asciiTheme="majorHAnsi" w:hAnsiTheme="majorHAnsi" w:cstheme="majorHAnsi"/>
-          <w:sz w:val="28"/>
-          <w:szCs w:val="28"/>
-          <w:lang w:val="en-US"/>
-        </w:rPr>
-      </w:pPr>
-      <w:r>
-        <w:rPr>
-          <w:rFonts w:asciiTheme="majorHAnsi" w:hAnsiTheme="majorHAnsi" w:cstheme="majorHAnsi"/>
-          <w:sz w:val="28"/>
-          <w:szCs w:val="28"/>
-          <w:lang w:val="en-US"/>
-        </w:rPr>
-        <w:t>Status: Trạng thái của tài khoản</w:t>
       </w:r>
     </w:p>
     <w:p>
@@ -4725,7 +4578,7 @@
           <w:szCs w:val="28"/>
           <w:lang w:val="en-US"/>
         </w:rPr>
-        <w:t>0: Hoạt động bình thường</w:t>
+        <w:t>0: Giới tính nam</w:t>
       </w:r>
     </w:p>
     <w:p>
@@ -4752,6 +4605,114 @@
           <w:szCs w:val="28"/>
           <w:lang w:val="en-US"/>
         </w:rPr>
+        <w:t>1: Giới tính nữa</w:t>
+      </w:r>
+    </w:p>
+    <w:p>
+      <w:pPr>
+        <w:pStyle w:val="ListParagraph"/>
+        <w:numPr>
+          <w:ilvl w:val="2"/>
+          <w:numId w:val="3"/>
+        </w:numPr>
+        <w:tabs>
+          <w:tab w:val="left" w:pos="5580"/>
+        </w:tabs>
+        <w:rPr>
+          <w:rFonts w:asciiTheme="majorHAnsi" w:hAnsiTheme="majorHAnsi" w:cstheme="majorHAnsi"/>
+          <w:sz w:val="28"/>
+          <w:szCs w:val="28"/>
+          <w:lang w:val="en-US"/>
+        </w:rPr>
+      </w:pPr>
+      <w:r>
+        <w:rPr>
+          <w:rFonts w:asciiTheme="majorHAnsi" w:hAnsiTheme="majorHAnsi" w:cstheme="majorHAnsi"/>
+          <w:sz w:val="28"/>
+          <w:szCs w:val="28"/>
+          <w:lang w:val="en-US"/>
+        </w:rPr>
+        <w:t>2: Giới tính khác</w:t>
+      </w:r>
+    </w:p>
+    <w:p>
+      <w:pPr>
+        <w:pStyle w:val="ListParagraph"/>
+        <w:numPr>
+          <w:ilvl w:val="1"/>
+          <w:numId w:val="3"/>
+        </w:numPr>
+        <w:tabs>
+          <w:tab w:val="left" w:pos="5580"/>
+        </w:tabs>
+        <w:rPr>
+          <w:rFonts w:asciiTheme="majorHAnsi" w:hAnsiTheme="majorHAnsi" w:cstheme="majorHAnsi"/>
+          <w:sz w:val="28"/>
+          <w:szCs w:val="28"/>
+          <w:lang w:val="en-US"/>
+        </w:rPr>
+      </w:pPr>
+      <w:r>
+        <w:rPr>
+          <w:rFonts w:asciiTheme="majorHAnsi" w:hAnsiTheme="majorHAnsi" w:cstheme="majorHAnsi"/>
+          <w:sz w:val="28"/>
+          <w:szCs w:val="28"/>
+          <w:lang w:val="en-US"/>
+        </w:rPr>
+        <w:t>Status: Trạng thái của tài khoản</w:t>
+      </w:r>
+    </w:p>
+    <w:p>
+      <w:pPr>
+        <w:pStyle w:val="ListParagraph"/>
+        <w:numPr>
+          <w:ilvl w:val="2"/>
+          <w:numId w:val="3"/>
+        </w:numPr>
+        <w:tabs>
+          <w:tab w:val="left" w:pos="5580"/>
+        </w:tabs>
+        <w:rPr>
+          <w:rFonts w:asciiTheme="majorHAnsi" w:hAnsiTheme="majorHAnsi" w:cstheme="majorHAnsi"/>
+          <w:sz w:val="28"/>
+          <w:szCs w:val="28"/>
+          <w:lang w:val="en-US"/>
+        </w:rPr>
+      </w:pPr>
+      <w:r>
+        <w:rPr>
+          <w:rFonts w:asciiTheme="majorHAnsi" w:hAnsiTheme="majorHAnsi" w:cstheme="majorHAnsi"/>
+          <w:sz w:val="28"/>
+          <w:szCs w:val="28"/>
+          <w:lang w:val="en-US"/>
+        </w:rPr>
+        <w:t>0: Hoạt động bình thường</w:t>
+      </w:r>
+    </w:p>
+    <w:p>
+      <w:pPr>
+        <w:pStyle w:val="ListParagraph"/>
+        <w:numPr>
+          <w:ilvl w:val="2"/>
+          <w:numId w:val="3"/>
+        </w:numPr>
+        <w:tabs>
+          <w:tab w:val="left" w:pos="5580"/>
+        </w:tabs>
+        <w:rPr>
+          <w:rFonts w:asciiTheme="majorHAnsi" w:hAnsiTheme="majorHAnsi" w:cstheme="majorHAnsi"/>
+          <w:sz w:val="28"/>
+          <w:szCs w:val="28"/>
+          <w:lang w:val="en-US"/>
+        </w:rPr>
+      </w:pPr>
+      <w:r>
+        <w:rPr>
+          <w:rFonts w:asciiTheme="majorHAnsi" w:hAnsiTheme="majorHAnsi" w:cstheme="majorHAnsi"/>
+          <w:sz w:val="28"/>
+          <w:szCs w:val="28"/>
+          <w:lang w:val="en-US"/>
+        </w:rPr>
         <w:t>1: Đã xóa</w:t>
       </w:r>
     </w:p>
@@ -4894,6 +4855,71 @@
       <w:pPr>
         <w:pStyle w:val="ListParagraph"/>
         <w:numPr>
+          <w:ilvl w:val="0"/>
+          <w:numId w:val="7"/>
+        </w:numPr>
+        <w:tabs>
+          <w:tab w:val="left" w:pos="5580"/>
+        </w:tabs>
+        <w:spacing w:line="256" w:lineRule="auto"/>
+        <w:rPr>
+          <w:rFonts w:asciiTheme="majorHAnsi" w:hAnsiTheme="majorHAnsi" w:cstheme="majorHAnsi"/>
+          <w:sz w:val="28"/>
+          <w:szCs w:val="28"/>
+          <w:lang w:val="en-US"/>
+        </w:rPr>
+      </w:pPr>
+      <w:r>
+        <w:rPr>
+          <w:rFonts w:asciiTheme="majorHAnsi" w:hAnsiTheme="majorHAnsi" w:cstheme="majorHAnsi"/>
+          <w:sz w:val="28"/>
+          <w:szCs w:val="28"/>
+          <w:lang w:val="en-US"/>
+        </w:rPr>
+        <w:t>KH: Khách Hàng</w:t>
+      </w:r>
+    </w:p>
+    <w:p>
+      <w:pPr>
+        <w:pStyle w:val="ListParagraph"/>
+        <w:numPr>
+          <w:ilvl w:val="0"/>
+          <w:numId w:val="7"/>
+        </w:numPr>
+        <w:tabs>
+          <w:tab w:val="left" w:pos="5580"/>
+        </w:tabs>
+        <w:spacing w:line="256" w:lineRule="auto"/>
+        <w:rPr>
+          <w:rFonts w:asciiTheme="majorHAnsi" w:hAnsiTheme="majorHAnsi" w:cstheme="majorHAnsi"/>
+          <w:sz w:val="28"/>
+          <w:szCs w:val="28"/>
+          <w:lang w:val="en-US"/>
+        </w:rPr>
+      </w:pPr>
+      <w:r>
+        <w:rPr>
+          <w:rFonts w:asciiTheme="majorHAnsi" w:hAnsiTheme="majorHAnsi" w:cstheme="majorHAnsi"/>
+          <w:sz w:val="28"/>
+          <w:szCs w:val="28"/>
+          <w:lang w:val="en-US"/>
+        </w:rPr>
+        <w:t>Admin: Chủ</w:t>
+      </w:r>
+      <w:r>
+        <w:rPr>
+          <w:rFonts w:asciiTheme="majorHAnsi" w:hAnsiTheme="majorHAnsi" w:cstheme="majorHAnsi"/>
+          <w:sz w:val="28"/>
+          <w:szCs w:val="28"/>
+          <w:lang w:val="en-US"/>
+        </w:rPr>
+        <w:t xml:space="preserve"> quán</w:t>
+      </w:r>
+    </w:p>
+    <w:p>
+      <w:pPr>
+        <w:pStyle w:val="ListParagraph"/>
+        <w:numPr>
           <w:ilvl w:val="1"/>
           <w:numId w:val="3"/>
         </w:numPr>
@@ -4998,7 +5024,6 @@
           <w:lang w:val="en-US"/>
         </w:rPr>
       </w:pPr>
-      <w:proofErr w:type="gramStart"/>
       <w:r>
         <w:rPr>
           <w:rFonts w:asciiTheme="majorHAnsi" w:hAnsiTheme="majorHAnsi" w:cstheme="majorHAnsi"/>
@@ -5015,17 +5040,7 @@
           <w:szCs w:val="28"/>
           <w:lang w:val="en-US"/>
         </w:rPr>
-        <w:t>(</w:t>
-      </w:r>
-      <w:proofErr w:type="gramEnd"/>
-      <w:r>
-        <w:rPr>
-          <w:rFonts w:asciiTheme="majorHAnsi" w:hAnsiTheme="majorHAnsi" w:cstheme="majorHAnsi"/>
-          <w:sz w:val="28"/>
-          <w:szCs w:val="28"/>
-          <w:lang w:val="en-US"/>
-        </w:rPr>
-        <w:t>sản phẩm)</w:t>
+        <w:t>(sản phẩm)</w:t>
       </w:r>
     </w:p>
     <w:p>
@@ -5079,6 +5094,7 @@
           <w:szCs w:val="28"/>
           <w:lang w:val="en-US"/>
         </w:rPr>
+        <w:lastRenderedPageBreak/>
         <w:t>IdDetails: Mỗi một sản phẩm có mô tả riêng</w:t>
       </w:r>
     </w:p>
@@ -5223,7 +5239,6 @@
           <w:szCs w:val="28"/>
           <w:lang w:val="en-US"/>
         </w:rPr>
-        <w:lastRenderedPageBreak/>
         <w:t>Status: Thể hiện trạng thái của sản phẩm</w:t>
       </w:r>
     </w:p>
@@ -5444,25 +5459,14 @@
           <w:lang w:val="en-US"/>
         </w:rPr>
       </w:pPr>
-      <w:proofErr w:type="gramStart"/>
-      <w:r>
-        <w:rPr>
-          <w:rFonts w:asciiTheme="majorHAnsi" w:hAnsiTheme="majorHAnsi" w:cstheme="majorHAnsi"/>
-          <w:sz w:val="28"/>
-          <w:szCs w:val="28"/>
-          <w:lang w:val="en-US"/>
-        </w:rPr>
-        <w:t>accompanyingFood(</w:t>
-      </w:r>
-      <w:proofErr w:type="gramEnd"/>
-      <w:r>
-        <w:rPr>
-          <w:rFonts w:asciiTheme="majorHAnsi" w:hAnsiTheme="majorHAnsi" w:cstheme="majorHAnsi"/>
-          <w:sz w:val="28"/>
-          <w:szCs w:val="28"/>
-          <w:lang w:val="en-US"/>
-        </w:rPr>
-        <w:t>đồ ăn đi kèm với sản phẩm chính)</w:t>
+      <w:r>
+        <w:rPr>
+          <w:rFonts w:asciiTheme="majorHAnsi" w:hAnsiTheme="majorHAnsi" w:cstheme="majorHAnsi"/>
+          <w:sz w:val="28"/>
+          <w:szCs w:val="28"/>
+          <w:lang w:val="en-US"/>
+        </w:rPr>
+        <w:t>accompanyingFood(đồ ăn đi kèm với sản phẩm chính)</w:t>
       </w:r>
     </w:p>
     <w:p>
@@ -5706,25 +5710,14 @@
           <w:lang w:val="en-US"/>
         </w:rPr>
       </w:pPr>
-      <w:proofErr w:type="gramStart"/>
-      <w:r>
-        <w:rPr>
-          <w:rFonts w:asciiTheme="majorHAnsi" w:hAnsiTheme="majorHAnsi" w:cstheme="majorHAnsi"/>
-          <w:sz w:val="28"/>
-          <w:szCs w:val="28"/>
-          <w:lang w:val="en-US"/>
-        </w:rPr>
-        <w:t>size(</w:t>
-      </w:r>
-      <w:proofErr w:type="gramEnd"/>
-      <w:r>
-        <w:rPr>
-          <w:rFonts w:asciiTheme="majorHAnsi" w:hAnsiTheme="majorHAnsi" w:cstheme="majorHAnsi"/>
-          <w:sz w:val="28"/>
-          <w:szCs w:val="28"/>
-          <w:lang w:val="en-US"/>
-        </w:rPr>
-        <w:t>kích cỡ sản phẩm)</w:t>
+      <w:r>
+        <w:rPr>
+          <w:rFonts w:asciiTheme="majorHAnsi" w:hAnsiTheme="majorHAnsi" w:cstheme="majorHAnsi"/>
+          <w:sz w:val="28"/>
+          <w:szCs w:val="28"/>
+          <w:lang w:val="en-US"/>
+        </w:rPr>
+        <w:t>size(kích cỡ sản phẩm)</w:t>
       </w:r>
     </w:p>
     <w:p>
@@ -5825,25 +5818,14 @@
           <w:lang w:val="en-US"/>
         </w:rPr>
       </w:pPr>
-      <w:proofErr w:type="gramStart"/>
-      <w:r>
-        <w:rPr>
-          <w:rFonts w:asciiTheme="majorHAnsi" w:hAnsiTheme="majorHAnsi" w:cstheme="majorHAnsi"/>
-          <w:sz w:val="28"/>
-          <w:szCs w:val="28"/>
-          <w:lang w:val="en-US"/>
-        </w:rPr>
-        <w:t>sizeDefault(</w:t>
-      </w:r>
-      <w:proofErr w:type="gramEnd"/>
-      <w:r>
-        <w:rPr>
-          <w:rFonts w:asciiTheme="majorHAnsi" w:hAnsiTheme="majorHAnsi" w:cstheme="majorHAnsi"/>
-          <w:sz w:val="28"/>
-          <w:szCs w:val="28"/>
-          <w:lang w:val="en-US"/>
-        </w:rPr>
-        <w:t xml:space="preserve">kích cỡ mặc định dùng chung cho </w:t>
+      <w:r>
+        <w:rPr>
+          <w:rFonts w:asciiTheme="majorHAnsi" w:hAnsiTheme="majorHAnsi" w:cstheme="majorHAnsi"/>
+          <w:sz w:val="28"/>
+          <w:szCs w:val="28"/>
+          <w:lang w:val="en-US"/>
+        </w:rPr>
+        <w:t xml:space="preserve">sizeDefault(kích cỡ mặc định dùng chung cho </w:t>
       </w:r>
       <w:r>
         <w:rPr>
@@ -5935,7 +5917,6 @@
           <w:lang w:val="en-US"/>
         </w:rPr>
       </w:pPr>
-      <w:proofErr w:type="gramStart"/>
       <w:r>
         <w:rPr>
           <w:rFonts w:asciiTheme="majorHAnsi" w:hAnsiTheme="majorHAnsi" w:cstheme="majorHAnsi"/>
@@ -5952,17 +5933,7 @@
           <w:szCs w:val="28"/>
           <w:lang w:val="en-US"/>
         </w:rPr>
-        <w:t>ry(</w:t>
-      </w:r>
-      <w:proofErr w:type="gramEnd"/>
-      <w:r>
-        <w:rPr>
-          <w:rFonts w:asciiTheme="majorHAnsi" w:hAnsiTheme="majorHAnsi" w:cstheme="majorHAnsi"/>
-          <w:sz w:val="28"/>
-          <w:szCs w:val="28"/>
-          <w:lang w:val="en-US"/>
-        </w:rPr>
-        <w:t>danh mục sản phẩm)</w:t>
+        <w:t>ry(danh mục sản phẩm)</w:t>
       </w:r>
     </w:p>
     <w:p>
@@ -6098,25 +6069,7 @@
           <w:szCs w:val="28"/>
           <w:lang w:val="en-US"/>
         </w:rPr>
-        <w:t xml:space="preserve">DateEdit: Thể hiện thời gian xóa mềm của </w:t>
-      </w:r>
-      <w:r>
-        <w:rPr>
-          <w:rFonts w:asciiTheme="majorHAnsi" w:hAnsiTheme="majorHAnsi" w:cstheme="majorHAnsi"/>
-          <w:sz w:val="28"/>
-          <w:szCs w:val="28"/>
-          <w:lang w:val="en-US"/>
-        </w:rPr>
-        <w:t>danh mục với</w:t>
-      </w:r>
-      <w:r>
-        <w:rPr>
-          <w:rFonts w:asciiTheme="majorHAnsi" w:hAnsiTheme="majorHAnsi" w:cstheme="majorHAnsi"/>
-          <w:sz w:val="28"/>
-          <w:szCs w:val="28"/>
-          <w:lang w:val="en-US"/>
-        </w:rPr>
-        <w:t xml:space="preserve"> mục đính dành cho việc tự động xóa cứng sau một khoảng thời gian.</w:t>
+        <w:t>DateEdit: Thể hiện thời gian xóa mềm của danh mục với mục đính dành cho việc tự động xóa cứng sau một khoảng thời gian.</w:t>
       </w:r>
     </w:p>
     <w:p>
@@ -6151,25 +6104,14 @@
           <w:lang w:val="en-US"/>
         </w:rPr>
       </w:pPr>
-      <w:proofErr w:type="gramStart"/>
-      <w:r>
-        <w:rPr>
-          <w:rFonts w:asciiTheme="majorHAnsi" w:hAnsiTheme="majorHAnsi" w:cstheme="majorHAnsi"/>
-          <w:sz w:val="28"/>
-          <w:szCs w:val="28"/>
-          <w:lang w:val="en-US"/>
-        </w:rPr>
-        <w:t>subCategories(</w:t>
-      </w:r>
-      <w:proofErr w:type="gramEnd"/>
-      <w:r>
-        <w:rPr>
-          <w:rFonts w:asciiTheme="majorHAnsi" w:hAnsiTheme="majorHAnsi" w:cstheme="majorHAnsi"/>
-          <w:sz w:val="28"/>
-          <w:szCs w:val="28"/>
-          <w:lang w:val="en-US"/>
-        </w:rPr>
-        <w:t>Danh mục phụ)</w:t>
+      <w:r>
+        <w:rPr>
+          <w:rFonts w:asciiTheme="majorHAnsi" w:hAnsiTheme="majorHAnsi" w:cstheme="majorHAnsi"/>
+          <w:sz w:val="28"/>
+          <w:szCs w:val="28"/>
+          <w:lang w:val="en-US"/>
+        </w:rPr>
+        <w:t>subCategories(Danh mục phụ)</w:t>
       </w:r>
     </w:p>
     <w:p>
@@ -6250,25 +6192,7 @@
           <w:szCs w:val="28"/>
           <w:lang w:val="en-US"/>
         </w:rPr>
-        <w:t>Status: Trạng thái của danh mục</w:t>
-      </w:r>
-      <w:r>
-        <w:rPr>
-          <w:rFonts w:asciiTheme="majorHAnsi" w:hAnsiTheme="majorHAnsi" w:cstheme="majorHAnsi"/>
-          <w:sz w:val="28"/>
-          <w:szCs w:val="28"/>
-          <w:lang w:val="en-US"/>
-        </w:rPr>
-        <w:t xml:space="preserve"> phụ</w:t>
-      </w:r>
-      <w:r>
-        <w:rPr>
-          <w:rFonts w:asciiTheme="majorHAnsi" w:hAnsiTheme="majorHAnsi" w:cstheme="majorHAnsi"/>
-          <w:sz w:val="28"/>
-          <w:szCs w:val="28"/>
-          <w:lang w:val="en-US"/>
-        </w:rPr>
-        <w:t>:</w:t>
+        <w:t>Status: Trạng thái của danh mục phụ:</w:t>
       </w:r>
     </w:p>
     <w:p>
@@ -6295,6 +6219,7 @@
           <w:szCs w:val="28"/>
           <w:lang w:val="en-US"/>
         </w:rPr>
+        <w:lastRenderedPageBreak/>
         <w:t>0: hoạt động bình thường</w:t>
       </w:r>
     </w:p>
@@ -6387,26 +6312,14 @@
           <w:lang w:val="en-US"/>
         </w:rPr>
       </w:pPr>
-      <w:proofErr w:type="gramStart"/>
-      <w:r>
-        <w:rPr>
-          <w:rFonts w:asciiTheme="majorHAnsi" w:hAnsiTheme="majorHAnsi" w:cstheme="majorHAnsi"/>
-          <w:sz w:val="28"/>
-          <w:szCs w:val="28"/>
-          <w:lang w:val="en-US"/>
-        </w:rPr>
-        <w:lastRenderedPageBreak/>
-        <w:t>details(</w:t>
-      </w:r>
-      <w:proofErr w:type="gramEnd"/>
-      <w:r>
-        <w:rPr>
-          <w:rFonts w:asciiTheme="majorHAnsi" w:hAnsiTheme="majorHAnsi" w:cstheme="majorHAnsi"/>
-          <w:sz w:val="28"/>
-          <w:szCs w:val="28"/>
-          <w:lang w:val="en-US"/>
-        </w:rPr>
-        <w:t>mô tả sản phẩm)</w:t>
+      <w:r>
+        <w:rPr>
+          <w:rFonts w:asciiTheme="majorHAnsi" w:hAnsiTheme="majorHAnsi" w:cstheme="majorHAnsi"/>
+          <w:sz w:val="28"/>
+          <w:szCs w:val="28"/>
+          <w:lang w:val="en-US"/>
+        </w:rPr>
+        <w:t>details(mô tả sản phẩm)</w:t>
       </w:r>
     </w:p>
     <w:p>
@@ -6453,7 +6366,6 @@
           <w:lang w:val="fr-FR"/>
         </w:rPr>
       </w:pPr>
-      <w:proofErr w:type="gramStart"/>
       <w:r>
         <w:rPr>
           <w:rFonts w:asciiTheme="majorHAnsi" w:hAnsiTheme="majorHAnsi" w:cstheme="majorHAnsi"/>
@@ -6461,17 +6373,7 @@
           <w:szCs w:val="28"/>
           <w:lang w:val="fr-FR"/>
         </w:rPr>
-        <w:t>ProductDescription:</w:t>
-      </w:r>
-      <w:proofErr w:type="gramEnd"/>
-      <w:r>
-        <w:rPr>
-          <w:rFonts w:asciiTheme="majorHAnsi" w:hAnsiTheme="majorHAnsi" w:cstheme="majorHAnsi"/>
-          <w:sz w:val="28"/>
-          <w:szCs w:val="28"/>
-          <w:lang w:val="fr-FR"/>
-        </w:rPr>
-        <w:t xml:space="preserve"> Mô tả </w:t>
+        <w:t xml:space="preserve">ProductDescription: Mô tả </w:t>
       </w:r>
       <w:r>
         <w:rPr>
@@ -6554,7 +6456,6 @@
           <w:lang w:val="en-US"/>
         </w:rPr>
       </w:pPr>
-      <w:proofErr w:type="gramStart"/>
       <w:r>
         <w:rPr>
           <w:rFonts w:asciiTheme="majorHAnsi" w:hAnsiTheme="majorHAnsi" w:cstheme="majorHAnsi"/>
@@ -6571,17 +6472,7 @@
           <w:szCs w:val="28"/>
           <w:lang w:val="en-US"/>
         </w:rPr>
-        <w:t>(</w:t>
-      </w:r>
-      <w:proofErr w:type="gramEnd"/>
-      <w:r>
-        <w:rPr>
-          <w:rFonts w:asciiTheme="majorHAnsi" w:hAnsiTheme="majorHAnsi" w:cstheme="majorHAnsi"/>
-          <w:sz w:val="28"/>
-          <w:szCs w:val="28"/>
-          <w:lang w:val="en-US"/>
-        </w:rPr>
-        <w:t>Bàn)</w:t>
+        <w:t>(Bàn)</w:t>
       </w:r>
     </w:p>
     <w:p>
@@ -6897,25 +6788,14 @@
           <w:lang w:val="en-US"/>
         </w:rPr>
       </w:pPr>
-      <w:proofErr w:type="gramStart"/>
-      <w:r>
-        <w:rPr>
-          <w:rFonts w:asciiTheme="majorHAnsi" w:hAnsiTheme="majorHAnsi" w:cstheme="majorHAnsi"/>
-          <w:sz w:val="28"/>
-          <w:szCs w:val="28"/>
-          <w:lang w:val="en-US"/>
-        </w:rPr>
-        <w:t>Card(</w:t>
-      </w:r>
-      <w:proofErr w:type="gramEnd"/>
-      <w:r>
-        <w:rPr>
-          <w:rFonts w:asciiTheme="majorHAnsi" w:hAnsiTheme="majorHAnsi" w:cstheme="majorHAnsi"/>
-          <w:sz w:val="28"/>
-          <w:szCs w:val="28"/>
-          <w:lang w:val="en-US"/>
-        </w:rPr>
-        <w:t>giỏ hàng. Khách hàng thêm những sản phẩm muốn order vào giỏ hàng mục đích để order đồ được nhiều hơn)</w:t>
+      <w:r>
+        <w:rPr>
+          <w:rFonts w:asciiTheme="majorHAnsi" w:hAnsiTheme="majorHAnsi" w:cstheme="majorHAnsi"/>
+          <w:sz w:val="28"/>
+          <w:szCs w:val="28"/>
+          <w:lang w:val="en-US"/>
+        </w:rPr>
+        <w:t>Card(giỏ hàng. Khách hàng thêm những sản phẩm muốn order vào giỏ hàng mục đích để order đồ được nhiều hơn)</w:t>
       </w:r>
     </w:p>
     <w:p>
@@ -7106,25 +6986,14 @@
           <w:lang w:val="en-US"/>
         </w:rPr>
       </w:pPr>
-      <w:proofErr w:type="gramStart"/>
-      <w:r>
-        <w:rPr>
-          <w:rFonts w:asciiTheme="majorHAnsi" w:hAnsiTheme="majorHAnsi" w:cstheme="majorHAnsi"/>
-          <w:sz w:val="28"/>
-          <w:szCs w:val="28"/>
-          <w:lang w:val="en-US"/>
-        </w:rPr>
-        <w:t>Orders(</w:t>
-      </w:r>
-      <w:proofErr w:type="gramEnd"/>
-      <w:r>
-        <w:rPr>
-          <w:rFonts w:asciiTheme="majorHAnsi" w:hAnsiTheme="majorHAnsi" w:cstheme="majorHAnsi"/>
-          <w:sz w:val="28"/>
-          <w:szCs w:val="28"/>
-          <w:lang w:val="en-US"/>
-        </w:rPr>
-        <w:t>Bảng này có dữ liệu sau</w:t>
+      <w:r>
+        <w:rPr>
+          <w:rFonts w:asciiTheme="majorHAnsi" w:hAnsiTheme="majorHAnsi" w:cstheme="majorHAnsi"/>
+          <w:sz w:val="28"/>
+          <w:szCs w:val="28"/>
+          <w:lang w:val="en-US"/>
+        </w:rPr>
+        <w:t>Orders(Bảng này có dữ liệu sau</w:t>
       </w:r>
       <w:r>
         <w:rPr>
@@ -7387,6 +7256,7 @@
           <w:szCs w:val="28"/>
           <w:lang w:val="en-US"/>
         </w:rPr>
+        <w:lastRenderedPageBreak/>
         <w:t>0</w:t>
       </w:r>
       <w:r>
@@ -7567,7 +7437,6 @@
           <w:szCs w:val="28"/>
           <w:lang w:val="en-US"/>
         </w:rPr>
-        <w:lastRenderedPageBreak/>
         <w:t>Quantity: Tổng số lượng</w:t>
       </w:r>
       <w:r>
@@ -8015,36 +7884,16 @@
           <w:szCs w:val="28"/>
           <w:lang w:val="en-US"/>
         </w:rPr>
-        <w:t xml:space="preserve">Đã thanh </w:t>
-      </w:r>
-      <w:proofErr w:type="gramStart"/>
-      <w:r>
-        <w:rPr>
-          <w:rFonts w:asciiTheme="majorHAnsi" w:hAnsiTheme="majorHAnsi" w:cstheme="majorHAnsi"/>
-          <w:sz w:val="28"/>
-          <w:szCs w:val="28"/>
-          <w:lang w:val="en-US"/>
-        </w:rPr>
-        <w:t>toán</w:t>
-      </w:r>
-      <w:r>
-        <w:rPr>
-          <w:rFonts w:asciiTheme="majorHAnsi" w:hAnsiTheme="majorHAnsi" w:cstheme="majorHAnsi"/>
-          <w:sz w:val="28"/>
-          <w:szCs w:val="28"/>
-          <w:lang w:val="en-US"/>
-        </w:rPr>
-        <w:t>(</w:t>
-      </w:r>
-      <w:proofErr w:type="gramEnd"/>
-      <w:r>
-        <w:rPr>
-          <w:rFonts w:asciiTheme="majorHAnsi" w:hAnsiTheme="majorHAnsi" w:cstheme="majorHAnsi"/>
-          <w:sz w:val="28"/>
-          <w:szCs w:val="28"/>
-          <w:lang w:val="en-US"/>
-        </w:rPr>
-        <w:t>lúc này khách hàng mới được đánh giá sản phẩm)</w:t>
+        <w:t>Đã thanh toán</w:t>
+      </w:r>
+      <w:r>
+        <w:rPr>
+          <w:rFonts w:asciiTheme="majorHAnsi" w:hAnsiTheme="majorHAnsi" w:cstheme="majorHAnsi"/>
+          <w:sz w:val="28"/>
+          <w:szCs w:val="28"/>
+          <w:lang w:val="en-US"/>
+        </w:rPr>
+        <w:t>(lúc này khách hàng mới được đánh giá sản phẩm)</w:t>
       </w:r>
     </w:p>
     <w:p>
@@ -8107,17 +7956,7 @@
           <w:szCs w:val="28"/>
           <w:lang w:val="en-US"/>
         </w:rPr>
-        <w:t xml:space="preserve">Đã lấy hàng thành </w:t>
-      </w:r>
-      <w:proofErr w:type="gramStart"/>
-      <w:r>
-        <w:rPr>
-          <w:rFonts w:asciiTheme="majorHAnsi" w:hAnsiTheme="majorHAnsi" w:cstheme="majorHAnsi"/>
-          <w:sz w:val="28"/>
-          <w:szCs w:val="28"/>
-          <w:lang w:val="en-US"/>
-        </w:rPr>
-        <w:t>công</w:t>
+        <w:t>Đã lấy hàng thành công</w:t>
       </w:r>
       <w:r>
         <w:rPr>
@@ -8128,7 +7967,6 @@
         </w:rPr>
         <w:t>(</w:t>
       </w:r>
-      <w:proofErr w:type="gramEnd"/>
       <w:r>
         <w:rPr>
           <w:rFonts w:asciiTheme="majorHAnsi" w:hAnsiTheme="majorHAnsi" w:cstheme="majorHAnsi"/>
@@ -8200,25 +8038,7 @@
           <w:szCs w:val="28"/>
           <w:lang w:val="en-US"/>
         </w:rPr>
-        <w:t>DateEdit: Thể hiện thời gian xóa mềm của sản ph</w:t>
-      </w:r>
-      <w:r>
-        <w:rPr>
-          <w:rFonts w:asciiTheme="majorHAnsi" w:hAnsiTheme="majorHAnsi" w:cstheme="majorHAnsi"/>
-          <w:sz w:val="28"/>
-          <w:szCs w:val="28"/>
-          <w:lang w:val="en-US"/>
-        </w:rPr>
-        <w:t>ẩm</w:t>
-      </w:r>
-      <w:r>
-        <w:rPr>
-          <w:rFonts w:asciiTheme="majorHAnsi" w:hAnsiTheme="majorHAnsi" w:cstheme="majorHAnsi"/>
-          <w:sz w:val="28"/>
-          <w:szCs w:val="28"/>
-          <w:lang w:val="en-US"/>
-        </w:rPr>
-        <w:t xml:space="preserve"> mục đính dành cho việc tự động xóa cứng sau một khoảng thời gian.</w:t>
+        <w:t>DateEdit: Thể hiện thời gian xóa mềm của sản phẩm mục đính dành cho việc tự động xóa cứng sau một khoảng thời gian.</w:t>
       </w:r>
     </w:p>
     <w:p>

</xml_diff>